<commit_message>
TP2: agregado mediciones de tiempos
</commit_message>
<xml_diff>
--- a/TP2 TDA.docx
+++ b/TP2 TDA.docx
@@ -197,29 +197,6 @@
     </w:p>
     <w:p>
       <w:pPr>
-        <w:pStyle w:val="Title"/>
-        <w:jc w:val="center"/>
-        <w:rPr>
-          <w:rFonts w:ascii="LM Roman 10" w:hAnsi="LM Roman 10"/>
-          <w:b/>
-          <w:bCs/>
-          <w:sz w:val="44"/>
-          <w:szCs w:val="44"/>
-        </w:rPr>
-      </w:pPr>
-      <w:r>
-        <w:rPr>
-          <w:rFonts w:ascii="LM Roman 10" w:hAnsi="LM Roman 10"/>
-          <w:b/>
-          <w:bCs/>
-          <w:sz w:val="44"/>
-          <w:szCs w:val="44"/>
-        </w:rPr>
-        <w:t>Algoritmos Greedy en la nación del fuego</w:t>
-      </w:r>
-    </w:p>
-    <w:p>
-      <w:pPr>
         <w:pBdr>
           <w:bottom w:val="single" w:sz="12" w:space="1" w:color="auto"/>
         </w:pBdr>
@@ -228,9 +205,18 @@
           <w:rFonts w:asciiTheme="minorHAnsi" w:hAnsiTheme="minorHAnsi"/>
           <w:sz w:val="16"/>
           <w:szCs w:val="16"/>
-          <w:lang w:val="es-AR"/>
-        </w:rPr>
-      </w:pPr>
+        </w:rPr>
+      </w:pPr>
+      <w:r>
+        <w:rPr>
+          <w:rFonts w:ascii="LM Roman 10" w:hAnsi="LM Roman 10"/>
+          <w:b/>
+          <w:bCs/>
+          <w:sz w:val="44"/>
+          <w:szCs w:val="44"/>
+        </w:rPr>
+        <w:t>Programación Dinámica para el Reino de la Tierra</w:t>
+      </w:r>
     </w:p>
     <w:p>
       <w:pPr>
@@ -602,7 +588,6 @@
           <w:sz w:val="32"/>
           <w:szCs w:val="32"/>
         </w:rPr>
-        <w:lastRenderedPageBreak/>
         <w:t>Introducción</w:t>
       </w:r>
     </w:p>
@@ -822,6 +807,14 @@
     </w:p>
     <w:p>
       <w:pPr>
+        <w:rPr>
+          <w:rFonts w:ascii="LM Roman 10" w:hAnsi="LM Roman 10"/>
+          <w:highlight w:val="yellow"/>
+        </w:rPr>
+      </w:pPr>
+    </w:p>
+    <w:p>
+      <w:pPr>
         <w:shd w:val="clear" w:color="auto" w:fill="FFFFFF"/>
         <w:spacing w:after="240"/>
         <w:rPr>
@@ -995,24 +988,6 @@
         </w:rPr>
         <w:t>6)</w:t>
       </w:r>
-    </w:p>
-    <w:p>
-      <w:pPr>
-        <w:spacing w:before="240" w:after="240"/>
-        <w:rPr>
-          <w:rFonts w:ascii="LM Roman 10" w:hAnsi="LM Roman 10"/>
-          <w:highlight w:val="white"/>
-        </w:rPr>
-      </w:pPr>
-    </w:p>
-    <w:p>
-      <w:pPr>
-        <w:spacing w:before="240" w:after="240"/>
-        <w:rPr>
-          <w:rFonts w:ascii="LM Roman 10" w:hAnsi="LM Roman 10"/>
-          <w:highlight w:val="white"/>
-        </w:rPr>
-      </w:pPr>
     </w:p>
     <w:p>
       <w:pPr>
@@ -1057,6 +1032,7 @@
         <w:rPr>
           <w:rFonts w:ascii="LM Roman 10" w:hAnsi="LM Roman 10"/>
           <w:b/>
+          <w:lang w:val="es-AR"/>
         </w:rPr>
       </w:pPr>
       <w:r>
@@ -1065,6 +1041,94 @@
           <w:b/>
         </w:rPr>
         <w:t>Complejidad del algoritmo</w:t>
+      </w:r>
+      <w:r>
+        <w:rPr>
+          <w:rFonts w:ascii="LM Roman 10" w:hAnsi="LM Roman 10"/>
+          <w:b/>
+        </w:rPr>
+        <w:t xml:space="preserve"> </w:t>
+      </w:r>
+      <w:r>
+        <w:rPr>
+          <w:rFonts w:ascii="LM Roman 10" w:hAnsi="LM Roman 10"/>
+          <w:b/>
+        </w:rPr>
+        <w:t>sin</w:t>
+      </w:r>
+      <w:r>
+        <w:rPr>
+          <w:rFonts w:ascii="LM Roman 10" w:hAnsi="LM Roman 10"/>
+          <w:b/>
+        </w:rPr>
+        <w:t xml:space="preserve"> la </w:t>
+      </w:r>
+      <w:proofErr w:type="spellStart"/>
+      <w:r>
+        <w:rPr>
+          <w:rFonts w:ascii="LM Roman 10" w:hAnsi="LM Roman 10"/>
+          <w:b/>
+        </w:rPr>
+        <w:t>optimizaci</w:t>
+      </w:r>
+      <w:r>
+        <w:rPr>
+          <w:rFonts w:ascii="LM Roman 10" w:hAnsi="LM Roman 10"/>
+          <w:b/>
+          <w:lang w:val="es-AR"/>
+        </w:rPr>
+        <w:t>ón</w:t>
+      </w:r>
+      <w:proofErr w:type="spellEnd"/>
+      <w:r>
+        <w:rPr>
+          <w:rFonts w:ascii="LM Roman 10" w:hAnsi="LM Roman 10"/>
+          <w:b/>
+          <w:lang w:val="es-AR"/>
+        </w:rPr>
+        <w:t xml:space="preserve"> de máximo valor por minuto</w:t>
+      </w:r>
+    </w:p>
+    <w:p>
+      <w:pPr>
+        <w:rPr>
+          <w:rFonts w:ascii="LM Roman 10" w:hAnsi="LM Roman 10"/>
+          <w:bCs/>
+          <w:lang w:val="es-AR"/>
+        </w:rPr>
+      </w:pPr>
+      <w:r>
+        <w:rPr>
+          <w:rFonts w:ascii="LM Roman 10" w:hAnsi="LM Roman 10"/>
+          <w:bCs/>
+          <w:lang w:val="es-AR"/>
+        </w:rPr>
+        <w:t>Orden temporal</w:t>
+      </w:r>
+      <w:r>
+        <w:rPr>
+          <w:rFonts w:ascii="LM Roman 10" w:hAnsi="LM Roman 10"/>
+          <w:bCs/>
+          <w:lang w:val="en-US"/>
+        </w:rPr>
+        <w:t>: O(n</w:t>
+      </w:r>
+      <w:r>
+        <w:rPr>
+          <w:rFonts w:ascii="LM Roman 10" w:hAnsi="LM Roman 10"/>
+          <w:bCs/>
+          <w:vertAlign w:val="superscript"/>
+          <w:lang w:val="en-US"/>
+        </w:rPr>
+        <w:t>3</w:t>
+      </w:r>
+      <w:r>
+        <w:rPr>
+          <w:rFonts w:ascii="LM Roman 10" w:hAnsi="LM Roman 10"/>
+          <w:bCs/>
+          <w:lang w:val="es-AR"/>
+        </w:rPr>
+        <w:t>)</w:t>
       </w:r>
     </w:p>
     <w:p>
@@ -1078,7 +1142,7 @@
     </w:p>
     <w:tbl>
       <w:tblPr>
-        <w:tblW w:w="3340" w:type="dxa"/>
+        <w:tblW w:w="4207" w:type="dxa"/>
         <w:tblInd w:w="2850" w:type="dxa"/>
         <w:tblBorders>
           <w:top w:val="single" w:sz="4" w:space="0" w:color="auto"/>
@@ -1096,7 +1160,7 @@
       </w:tblPr>
       <w:tblGrid>
         <w:gridCol w:w="1668"/>
-        <w:gridCol w:w="1672"/>
+        <w:gridCol w:w="2762"/>
       </w:tblGrid>
       <w:tr>
         <w:trPr>
@@ -1136,7 +1200,7 @@
         </w:tc>
         <w:tc>
           <w:tcPr>
-            <w:tcW w:w="1672" w:type="dxa"/>
+            <w:tcW w:w="2539" w:type="dxa"/>
             <w:shd w:val="clear" w:color="000000" w:fill="FFFF00"/>
             <w:noWrap/>
             <w:vAlign w:val="bottom"/>
@@ -1189,6 +1253,753 @@
                 <w:lang w:val="es-AR"/>
               </w:rPr>
             </w:pPr>
+            <w:r>
+              <w:rPr>
+                <w:rFonts w:ascii="Aptos Narrow" w:eastAsia="Times New Roman" w:hAnsi="Aptos Narrow" w:cs="Times New Roman"/>
+                <w:color w:val="000000"/>
+                <w:lang w:val="es-AR"/>
+              </w:rPr>
+              <w:t>5</w:t>
+            </w:r>
+          </w:p>
+        </w:tc>
+        <w:tc>
+          <w:tcPr>
+            <w:tcW w:w="2539" w:type="dxa"/>
+            <w:shd w:val="clear" w:color="auto" w:fill="auto"/>
+            <w:noWrap/>
+            <w:vAlign w:val="bottom"/>
+            <w:hideMark/>
+          </w:tcPr>
+          <w:p>
+            <w:pPr>
+              <w:spacing w:line="240" w:lineRule="auto"/>
+              <w:jc w:val="center"/>
+              <w:rPr>
+                <w:rFonts w:ascii="Aptos Narrow" w:eastAsia="Times New Roman" w:hAnsi="Aptos Narrow" w:cs="Times New Roman"/>
+                <w:color w:val="000000"/>
+                <w:lang w:val="es-AR"/>
+              </w:rPr>
+            </w:pPr>
+            <w:r>
+              <w:rPr>
+                <w:rFonts w:ascii="Aptos Narrow" w:eastAsia="Times New Roman" w:hAnsi="Aptos Narrow" w:cs="Times New Roman"/>
+                <w:color w:val="000000"/>
+                <w:lang w:val="es-AR"/>
+              </w:rPr>
+              <w:t>0.00099945068359375000</w:t>
+            </w:r>
+          </w:p>
+        </w:tc>
+      </w:tr>
+      <w:tr>
+        <w:trPr>
+          <w:trHeight w:val="288"/>
+        </w:trPr>
+        <w:tc>
+          <w:tcPr>
+            <w:tcW w:w="1668" w:type="dxa"/>
+            <w:shd w:val="clear" w:color="auto" w:fill="auto"/>
+            <w:noWrap/>
+            <w:vAlign w:val="bottom"/>
+          </w:tcPr>
+          <w:p>
+            <w:pPr>
+              <w:spacing w:line="240" w:lineRule="auto"/>
+              <w:jc w:val="center"/>
+              <w:rPr>
+                <w:rFonts w:ascii="Aptos Narrow" w:eastAsia="Times New Roman" w:hAnsi="Aptos Narrow" w:cs="Times New Roman"/>
+                <w:color w:val="000000"/>
+                <w:lang w:val="es-AR"/>
+              </w:rPr>
+            </w:pPr>
+            <w:r>
+              <w:rPr>
+                <w:rFonts w:ascii="Aptos Narrow" w:eastAsia="Times New Roman" w:hAnsi="Aptos Narrow" w:cs="Times New Roman"/>
+                <w:color w:val="BFBFBF" w:themeColor="background1" w:themeShade="BF"/>
+                <w:lang w:val="es-AR"/>
+              </w:rPr>
+              <w:t>10</w:t>
+            </w:r>
+          </w:p>
+        </w:tc>
+        <w:tc>
+          <w:tcPr>
+            <w:tcW w:w="2539" w:type="dxa"/>
+            <w:shd w:val="clear" w:color="auto" w:fill="auto"/>
+            <w:noWrap/>
+            <w:vAlign w:val="bottom"/>
+          </w:tcPr>
+          <w:p>
+            <w:pPr>
+              <w:spacing w:line="240" w:lineRule="auto"/>
+              <w:jc w:val="center"/>
+              <w:rPr>
+                <w:rFonts w:ascii="Aptos Narrow" w:eastAsia="Times New Roman" w:hAnsi="Aptos Narrow" w:cs="Times New Roman"/>
+                <w:color w:val="000000"/>
+                <w:lang w:val="es-AR"/>
+              </w:rPr>
+            </w:pPr>
+            <w:r>
+              <w:rPr>
+                <w:rFonts w:ascii="Aptos Narrow" w:eastAsia="Times New Roman" w:hAnsi="Aptos Narrow" w:cs="Times New Roman"/>
+                <w:color w:val="BFBFBF" w:themeColor="background1" w:themeShade="BF"/>
+                <w:lang w:val="es-AR"/>
+              </w:rPr>
+              <w:t>0.00000000000000000000</w:t>
+            </w:r>
+          </w:p>
+        </w:tc>
+      </w:tr>
+      <w:tr>
+        <w:trPr>
+          <w:trHeight w:val="288"/>
+        </w:trPr>
+        <w:tc>
+          <w:tcPr>
+            <w:tcW w:w="1668" w:type="dxa"/>
+            <w:shd w:val="clear" w:color="auto" w:fill="auto"/>
+            <w:noWrap/>
+            <w:vAlign w:val="bottom"/>
+          </w:tcPr>
+          <w:p>
+            <w:pPr>
+              <w:spacing w:line="240" w:lineRule="auto"/>
+              <w:jc w:val="center"/>
+              <w:rPr>
+                <w:rFonts w:ascii="Aptos Narrow" w:eastAsia="Times New Roman" w:hAnsi="Aptos Narrow" w:cs="Times New Roman"/>
+                <w:color w:val="000000"/>
+                <w:lang w:val="es-AR"/>
+              </w:rPr>
+            </w:pPr>
+            <w:r>
+              <w:rPr>
+                <w:rFonts w:ascii="Aptos Narrow" w:eastAsia="Times New Roman" w:hAnsi="Aptos Narrow" w:cs="Times New Roman"/>
+                <w:color w:val="000000"/>
+                <w:lang w:val="es-AR"/>
+              </w:rPr>
+              <w:t>20</w:t>
+            </w:r>
+          </w:p>
+        </w:tc>
+        <w:tc>
+          <w:tcPr>
+            <w:tcW w:w="2539" w:type="dxa"/>
+            <w:shd w:val="clear" w:color="auto" w:fill="auto"/>
+            <w:noWrap/>
+            <w:vAlign w:val="bottom"/>
+          </w:tcPr>
+          <w:p>
+            <w:pPr>
+              <w:spacing w:line="240" w:lineRule="auto"/>
+              <w:jc w:val="center"/>
+              <w:rPr>
+                <w:rFonts w:ascii="Aptos Narrow" w:eastAsia="Times New Roman" w:hAnsi="Aptos Narrow" w:cs="Times New Roman"/>
+                <w:color w:val="000000"/>
+                <w:lang w:val="es-AR"/>
+              </w:rPr>
+            </w:pPr>
+            <w:r>
+              <w:rPr>
+                <w:rFonts w:ascii="Aptos Narrow" w:eastAsia="Times New Roman" w:hAnsi="Aptos Narrow" w:cs="Times New Roman"/>
+                <w:color w:val="000000"/>
+                <w:lang w:val="es-AR"/>
+              </w:rPr>
+              <w:t>0.00150609016418457031</w:t>
+            </w:r>
+          </w:p>
+        </w:tc>
+      </w:tr>
+      <w:tr>
+        <w:trPr>
+          <w:trHeight w:val="288"/>
+        </w:trPr>
+        <w:tc>
+          <w:tcPr>
+            <w:tcW w:w="1668" w:type="dxa"/>
+            <w:shd w:val="clear" w:color="auto" w:fill="auto"/>
+            <w:noWrap/>
+            <w:vAlign w:val="bottom"/>
+          </w:tcPr>
+          <w:p>
+            <w:pPr>
+              <w:spacing w:line="240" w:lineRule="auto"/>
+              <w:jc w:val="center"/>
+              <w:rPr>
+                <w:rFonts w:ascii="Aptos Narrow" w:eastAsia="Times New Roman" w:hAnsi="Aptos Narrow" w:cs="Times New Roman"/>
+                <w:color w:val="000000"/>
+                <w:lang w:val="es-AR"/>
+              </w:rPr>
+            </w:pPr>
+            <w:r>
+              <w:rPr>
+                <w:rFonts w:ascii="Aptos Narrow" w:eastAsia="Times New Roman" w:hAnsi="Aptos Narrow" w:cs="Times New Roman"/>
+                <w:color w:val="000000"/>
+                <w:lang w:val="es-AR"/>
+              </w:rPr>
+              <w:t>50</w:t>
+            </w:r>
+          </w:p>
+        </w:tc>
+        <w:tc>
+          <w:tcPr>
+            <w:tcW w:w="2539" w:type="dxa"/>
+            <w:shd w:val="clear" w:color="auto" w:fill="auto"/>
+            <w:noWrap/>
+            <w:vAlign w:val="bottom"/>
+          </w:tcPr>
+          <w:p>
+            <w:pPr>
+              <w:spacing w:line="240" w:lineRule="auto"/>
+              <w:jc w:val="center"/>
+              <w:rPr>
+                <w:rFonts w:ascii="Aptos Narrow" w:eastAsia="Times New Roman" w:hAnsi="Aptos Narrow" w:cs="Times New Roman"/>
+                <w:color w:val="000000"/>
+                <w:lang w:val="es-AR"/>
+              </w:rPr>
+            </w:pPr>
+            <w:r>
+              <w:rPr>
+                <w:rFonts w:ascii="Aptos Narrow" w:eastAsia="Times New Roman" w:hAnsi="Aptos Narrow" w:cs="Times New Roman"/>
+                <w:color w:val="000000"/>
+                <w:lang w:val="es-AR"/>
+              </w:rPr>
+              <w:t>0.00203466415405273438</w:t>
+            </w:r>
+          </w:p>
+        </w:tc>
+      </w:tr>
+      <w:tr>
+        <w:trPr>
+          <w:trHeight w:val="288"/>
+        </w:trPr>
+        <w:tc>
+          <w:tcPr>
+            <w:tcW w:w="1668" w:type="dxa"/>
+            <w:shd w:val="clear" w:color="auto" w:fill="auto"/>
+            <w:noWrap/>
+            <w:vAlign w:val="bottom"/>
+          </w:tcPr>
+          <w:p>
+            <w:pPr>
+              <w:spacing w:line="240" w:lineRule="auto"/>
+              <w:jc w:val="center"/>
+              <w:rPr>
+                <w:rFonts w:ascii="Aptos Narrow" w:eastAsia="Times New Roman" w:hAnsi="Aptos Narrow" w:cs="Times New Roman"/>
+                <w:color w:val="000000"/>
+                <w:lang w:val="es-AR"/>
+              </w:rPr>
+            </w:pPr>
+            <w:r>
+              <w:rPr>
+                <w:rFonts w:ascii="Aptos Narrow" w:eastAsia="Times New Roman" w:hAnsi="Aptos Narrow" w:cs="Times New Roman"/>
+                <w:color w:val="000000"/>
+                <w:lang w:val="es-AR"/>
+              </w:rPr>
+              <w:t>100</w:t>
+            </w:r>
+          </w:p>
+        </w:tc>
+        <w:tc>
+          <w:tcPr>
+            <w:tcW w:w="2539" w:type="dxa"/>
+            <w:shd w:val="clear" w:color="auto" w:fill="auto"/>
+            <w:noWrap/>
+            <w:vAlign w:val="bottom"/>
+          </w:tcPr>
+          <w:p>
+            <w:pPr>
+              <w:spacing w:line="240" w:lineRule="auto"/>
+              <w:jc w:val="center"/>
+              <w:rPr>
+                <w:rFonts w:ascii="Aptos Narrow" w:eastAsia="Times New Roman" w:hAnsi="Aptos Narrow" w:cs="Times New Roman"/>
+                <w:color w:val="000000"/>
+                <w:lang w:val="es-AR"/>
+              </w:rPr>
+            </w:pPr>
+            <w:r>
+              <w:rPr>
+                <w:rFonts w:ascii="Aptos Narrow" w:eastAsia="Times New Roman" w:hAnsi="Aptos Narrow" w:cs="Times New Roman"/>
+                <w:color w:val="000000"/>
+                <w:lang w:val="es-AR"/>
+              </w:rPr>
+              <w:t>0.02012777328491210938</w:t>
+            </w:r>
+          </w:p>
+        </w:tc>
+      </w:tr>
+      <w:tr>
+        <w:trPr>
+          <w:trHeight w:val="288"/>
+        </w:trPr>
+        <w:tc>
+          <w:tcPr>
+            <w:tcW w:w="1668" w:type="dxa"/>
+            <w:shd w:val="clear" w:color="auto" w:fill="auto"/>
+            <w:noWrap/>
+            <w:vAlign w:val="bottom"/>
+          </w:tcPr>
+          <w:p>
+            <w:pPr>
+              <w:spacing w:line="240" w:lineRule="auto"/>
+              <w:jc w:val="center"/>
+              <w:rPr>
+                <w:rFonts w:ascii="Aptos Narrow" w:eastAsia="Times New Roman" w:hAnsi="Aptos Narrow" w:cs="Times New Roman"/>
+                <w:color w:val="000000"/>
+                <w:lang w:val="es-AR"/>
+              </w:rPr>
+            </w:pPr>
+            <w:r>
+              <w:rPr>
+                <w:rFonts w:ascii="Aptos Narrow" w:eastAsia="Times New Roman" w:hAnsi="Aptos Narrow" w:cs="Times New Roman"/>
+                <w:color w:val="000000"/>
+                <w:lang w:val="es-AR"/>
+              </w:rPr>
+              <w:t>200</w:t>
+            </w:r>
+          </w:p>
+        </w:tc>
+        <w:tc>
+          <w:tcPr>
+            <w:tcW w:w="2539" w:type="dxa"/>
+            <w:shd w:val="clear" w:color="auto" w:fill="auto"/>
+            <w:noWrap/>
+            <w:vAlign w:val="bottom"/>
+          </w:tcPr>
+          <w:p>
+            <w:pPr>
+              <w:spacing w:line="240" w:lineRule="auto"/>
+              <w:jc w:val="center"/>
+              <w:rPr>
+                <w:rFonts w:ascii="Aptos Narrow" w:eastAsia="Times New Roman" w:hAnsi="Aptos Narrow" w:cs="Times New Roman"/>
+                <w:color w:val="000000"/>
+                <w:lang w:val="es-AR"/>
+              </w:rPr>
+            </w:pPr>
+            <w:r>
+              <w:rPr>
+                <w:rFonts w:ascii="Aptos Narrow" w:eastAsia="Times New Roman" w:hAnsi="Aptos Narrow" w:cs="Times New Roman"/>
+                <w:color w:val="000000"/>
+                <w:lang w:val="es-AR"/>
+              </w:rPr>
+              <w:t>0.06371688842773437500</w:t>
+            </w:r>
+          </w:p>
+        </w:tc>
+      </w:tr>
+      <w:tr>
+        <w:trPr>
+          <w:trHeight w:val="288"/>
+        </w:trPr>
+        <w:tc>
+          <w:tcPr>
+            <w:tcW w:w="1668" w:type="dxa"/>
+            <w:shd w:val="clear" w:color="auto" w:fill="auto"/>
+            <w:noWrap/>
+            <w:vAlign w:val="bottom"/>
+          </w:tcPr>
+          <w:p>
+            <w:pPr>
+              <w:spacing w:line="240" w:lineRule="auto"/>
+              <w:jc w:val="center"/>
+              <w:rPr>
+                <w:rFonts w:ascii="Aptos Narrow" w:eastAsia="Times New Roman" w:hAnsi="Aptos Narrow" w:cs="Times New Roman"/>
+                <w:color w:val="000000"/>
+                <w:lang w:val="es-AR"/>
+              </w:rPr>
+            </w:pPr>
+            <w:r>
+              <w:rPr>
+                <w:rFonts w:ascii="Aptos Narrow" w:eastAsia="Times New Roman" w:hAnsi="Aptos Narrow" w:cs="Times New Roman"/>
+                <w:color w:val="000000"/>
+                <w:lang w:val="es-AR"/>
+              </w:rPr>
+              <w:t>500</w:t>
+            </w:r>
+          </w:p>
+        </w:tc>
+        <w:tc>
+          <w:tcPr>
+            <w:tcW w:w="2539" w:type="dxa"/>
+            <w:shd w:val="clear" w:color="auto" w:fill="auto"/>
+            <w:noWrap/>
+            <w:vAlign w:val="bottom"/>
+          </w:tcPr>
+          <w:p>
+            <w:pPr>
+              <w:spacing w:line="240" w:lineRule="auto"/>
+              <w:jc w:val="center"/>
+              <w:rPr>
+                <w:rFonts w:ascii="Aptos Narrow" w:eastAsia="Times New Roman" w:hAnsi="Aptos Narrow" w:cs="Times New Roman"/>
+                <w:color w:val="000000"/>
+                <w:lang w:val="es-AR"/>
+              </w:rPr>
+            </w:pPr>
+            <w:r>
+              <w:rPr>
+                <w:rFonts w:ascii="Aptos Narrow" w:eastAsia="Times New Roman" w:hAnsi="Aptos Narrow" w:cs="Times New Roman"/>
+                <w:color w:val="000000"/>
+                <w:lang w:val="es-AR"/>
+              </w:rPr>
+              <w:t>0.74523496627807617188</w:t>
+            </w:r>
+          </w:p>
+        </w:tc>
+      </w:tr>
+      <w:tr>
+        <w:trPr>
+          <w:trHeight w:val="288"/>
+        </w:trPr>
+        <w:tc>
+          <w:tcPr>
+            <w:tcW w:w="1668" w:type="dxa"/>
+            <w:shd w:val="clear" w:color="auto" w:fill="auto"/>
+            <w:noWrap/>
+            <w:vAlign w:val="bottom"/>
+          </w:tcPr>
+          <w:p>
+            <w:pPr>
+              <w:spacing w:line="240" w:lineRule="auto"/>
+              <w:jc w:val="center"/>
+              <w:rPr>
+                <w:rFonts w:ascii="Aptos Narrow" w:eastAsia="Times New Roman" w:hAnsi="Aptos Narrow" w:cs="Times New Roman"/>
+                <w:color w:val="000000"/>
+                <w:lang w:val="es-AR"/>
+              </w:rPr>
+            </w:pPr>
+            <w:r>
+              <w:rPr>
+                <w:rFonts w:ascii="Aptos Narrow" w:eastAsia="Times New Roman" w:hAnsi="Aptos Narrow" w:cs="Times New Roman"/>
+                <w:color w:val="000000"/>
+                <w:lang w:val="es-AR"/>
+              </w:rPr>
+              <w:t>1000</w:t>
+            </w:r>
+          </w:p>
+        </w:tc>
+        <w:tc>
+          <w:tcPr>
+            <w:tcW w:w="2539" w:type="dxa"/>
+            <w:shd w:val="clear" w:color="auto" w:fill="auto"/>
+            <w:noWrap/>
+            <w:vAlign w:val="bottom"/>
+          </w:tcPr>
+          <w:p>
+            <w:pPr>
+              <w:spacing w:line="240" w:lineRule="auto"/>
+              <w:jc w:val="center"/>
+              <w:rPr>
+                <w:rFonts w:ascii="Aptos Narrow" w:eastAsia="Times New Roman" w:hAnsi="Aptos Narrow" w:cs="Times New Roman"/>
+                <w:color w:val="000000"/>
+                <w:lang w:val="es-AR"/>
+              </w:rPr>
+            </w:pPr>
+            <w:r>
+              <w:rPr>
+                <w:rFonts w:ascii="Aptos Narrow" w:eastAsia="Times New Roman" w:hAnsi="Aptos Narrow" w:cs="Times New Roman"/>
+                <w:color w:val="000000"/>
+                <w:lang w:val="es-AR"/>
+              </w:rPr>
+              <w:t>5.32637214660644531250</w:t>
+            </w:r>
+          </w:p>
+        </w:tc>
+      </w:tr>
+      <w:tr>
+        <w:trPr>
+          <w:trHeight w:val="288"/>
+        </w:trPr>
+        <w:tc>
+          <w:tcPr>
+            <w:tcW w:w="1668" w:type="dxa"/>
+            <w:shd w:val="clear" w:color="auto" w:fill="FABF8F" w:themeFill="accent6" w:themeFillTint="99"/>
+            <w:noWrap/>
+            <w:vAlign w:val="bottom"/>
+          </w:tcPr>
+          <w:p>
+            <w:pPr>
+              <w:spacing w:line="240" w:lineRule="auto"/>
+              <w:jc w:val="center"/>
+              <w:rPr>
+                <w:rFonts w:ascii="Aptos Narrow" w:eastAsia="Times New Roman" w:hAnsi="Aptos Narrow" w:cs="Times New Roman"/>
+                <w:color w:val="000000"/>
+                <w:lang w:val="es-AR"/>
+              </w:rPr>
+            </w:pPr>
+            <w:r>
+              <w:rPr>
+                <w:rFonts w:ascii="Aptos Narrow" w:eastAsia="Times New Roman" w:hAnsi="Aptos Narrow" w:cs="Times New Roman"/>
+                <w:color w:val="000000"/>
+                <w:lang w:val="es-AR"/>
+              </w:rPr>
+              <w:t>5000</w:t>
+            </w:r>
+          </w:p>
+        </w:tc>
+        <w:tc>
+          <w:tcPr>
+            <w:tcW w:w="2539" w:type="dxa"/>
+            <w:shd w:val="clear" w:color="auto" w:fill="FABF8F" w:themeFill="accent6" w:themeFillTint="99"/>
+            <w:noWrap/>
+            <w:vAlign w:val="bottom"/>
+          </w:tcPr>
+          <w:p>
+            <w:pPr>
+              <w:spacing w:line="240" w:lineRule="auto"/>
+              <w:jc w:val="center"/>
+              <w:rPr>
+                <w:rFonts w:ascii="Aptos Narrow" w:eastAsia="Times New Roman" w:hAnsi="Aptos Narrow" w:cs="Times New Roman"/>
+                <w:color w:val="000000"/>
+                <w:lang w:val="es-AR"/>
+              </w:rPr>
+            </w:pPr>
+            <w:r>
+              <w:rPr>
+                <w:rFonts w:ascii="Aptos Narrow" w:eastAsia="Times New Roman" w:hAnsi="Aptos Narrow" w:cs="Times New Roman"/>
+                <w:color w:val="000000"/>
+                <w:lang w:val="es-AR"/>
+              </w:rPr>
+              <w:t>621.24419236183166503906</w:t>
+            </w:r>
+          </w:p>
+        </w:tc>
+      </w:tr>
+    </w:tbl>
+    <w:p/>
+    <w:p>
+      <w:pPr>
+        <w:rPr>
+          <w:rFonts w:ascii="LM Roman 10" w:hAnsi="LM Roman 10"/>
+          <w:b/>
+          <w:lang w:val="es-AR"/>
+        </w:rPr>
+      </w:pPr>
+      <w:r>
+        <w:rPr>
+          <w:rFonts w:ascii="LM Roman 10" w:hAnsi="LM Roman 10"/>
+          <w:b/>
+        </w:rPr>
+        <w:t>Complejidad del algoritmo</w:t>
+      </w:r>
+      <w:r>
+        <w:rPr>
+          <w:rFonts w:ascii="LM Roman 10" w:hAnsi="LM Roman 10"/>
+          <w:b/>
+        </w:rPr>
+        <w:t xml:space="preserve"> </w:t>
+      </w:r>
+      <w:r>
+        <w:rPr>
+          <w:rFonts w:ascii="LM Roman 10" w:hAnsi="LM Roman 10"/>
+          <w:b/>
+        </w:rPr>
+        <w:t>con</w:t>
+      </w:r>
+      <w:r>
+        <w:rPr>
+          <w:rFonts w:ascii="LM Roman 10" w:hAnsi="LM Roman 10"/>
+          <w:b/>
+        </w:rPr>
+        <w:t xml:space="preserve"> la </w:t>
+      </w:r>
+      <w:proofErr w:type="spellStart"/>
+      <w:r>
+        <w:rPr>
+          <w:rFonts w:ascii="LM Roman 10" w:hAnsi="LM Roman 10"/>
+          <w:b/>
+        </w:rPr>
+        <w:t>optimizaci</w:t>
+      </w:r>
+      <w:r>
+        <w:rPr>
+          <w:rFonts w:ascii="LM Roman 10" w:hAnsi="LM Roman 10"/>
+          <w:b/>
+          <w:lang w:val="es-AR"/>
+        </w:rPr>
+        <w:t>ón</w:t>
+      </w:r>
+      <w:proofErr w:type="spellEnd"/>
+      <w:r>
+        <w:rPr>
+          <w:rFonts w:ascii="LM Roman 10" w:hAnsi="LM Roman 10"/>
+          <w:b/>
+          <w:lang w:val="es-AR"/>
+        </w:rPr>
+        <w:t xml:space="preserve"> de máximo valor por minuto</w:t>
+      </w:r>
+    </w:p>
+    <w:p>
+      <w:pPr>
+        <w:rPr>
+          <w:rFonts w:ascii="LM Roman 10" w:hAnsi="LM Roman 10"/>
+          <w:b/>
+          <w:lang w:val="es-AR"/>
+        </w:rPr>
+      </w:pPr>
+      <w:r>
+        <w:rPr>
+          <w:rFonts w:ascii="LM Roman 10" w:hAnsi="LM Roman 10"/>
+          <w:bCs/>
+          <w:lang w:val="es-AR"/>
+        </w:rPr>
+        <w:t>Orden temporal</w:t>
+      </w:r>
+      <w:r>
+        <w:rPr>
+          <w:rFonts w:ascii="LM Roman 10" w:hAnsi="LM Roman 10"/>
+          <w:bCs/>
+          <w:lang w:val="en-US"/>
+        </w:rPr>
+        <w:t>: O(n</w:t>
+      </w:r>
+      <w:r>
+        <w:rPr>
+          <w:rFonts w:ascii="LM Roman 10" w:hAnsi="LM Roman 10"/>
+          <w:bCs/>
+          <w:vertAlign w:val="superscript"/>
+          <w:lang w:val="en-US"/>
+        </w:rPr>
+        <w:t>2</w:t>
+      </w:r>
+      <w:r>
+        <w:rPr>
+          <w:rFonts w:ascii="LM Roman 10" w:hAnsi="LM Roman 10"/>
+          <w:bCs/>
+          <w:lang w:val="es-AR"/>
+        </w:rPr>
+        <w:t>)</w:t>
+      </w:r>
+    </w:p>
+    <w:p>
+      <w:pPr>
+        <w:jc w:val="center"/>
+        <w:rPr>
+          <w:rFonts w:ascii="LM Roman 10" w:hAnsi="LM Roman 10"/>
+          <w:b/>
+        </w:rPr>
+      </w:pPr>
+    </w:p>
+    <w:tbl>
+      <w:tblPr>
+        <w:tblW w:w="3340" w:type="dxa"/>
+        <w:tblInd w:w="2850" w:type="dxa"/>
+        <w:tblBorders>
+          <w:top w:val="single" w:sz="4" w:space="0" w:color="auto"/>
+          <w:left w:val="single" w:sz="4" w:space="0" w:color="auto"/>
+          <w:bottom w:val="single" w:sz="4" w:space="0" w:color="auto"/>
+          <w:right w:val="single" w:sz="4" w:space="0" w:color="auto"/>
+          <w:insideH w:val="single" w:sz="4" w:space="0" w:color="auto"/>
+          <w:insideV w:val="single" w:sz="4" w:space="0" w:color="auto"/>
+        </w:tblBorders>
+        <w:tblCellMar>
+          <w:left w:w="70" w:type="dxa"/>
+          <w:right w:w="70" w:type="dxa"/>
+        </w:tblCellMar>
+        <w:tblLook w:val="04A0" w:firstRow="1" w:lastRow="0" w:firstColumn="1" w:lastColumn="0" w:noHBand="0" w:noVBand="1"/>
+      </w:tblPr>
+      <w:tblGrid>
+        <w:gridCol w:w="1668"/>
+        <w:gridCol w:w="2539"/>
+      </w:tblGrid>
+      <w:tr>
+        <w:trPr>
+          <w:trHeight w:val="288"/>
+        </w:trPr>
+        <w:tc>
+          <w:tcPr>
+            <w:tcW w:w="1668" w:type="dxa"/>
+            <w:shd w:val="clear" w:color="000000" w:fill="FFFF00"/>
+            <w:noWrap/>
+            <w:vAlign w:val="bottom"/>
+            <w:hideMark/>
+          </w:tcPr>
+          <w:p>
+            <w:pPr>
+              <w:spacing w:line="240" w:lineRule="auto"/>
+              <w:jc w:val="center"/>
+              <w:rPr>
+                <w:rFonts w:ascii="Aptos Narrow" w:eastAsia="Times New Roman" w:hAnsi="Aptos Narrow" w:cs="Times New Roman"/>
+                <w:b/>
+                <w:bCs/>
+                <w:color w:val="000000"/>
+                <w:lang w:val="es-AR"/>
+              </w:rPr>
+            </w:pPr>
+            <w:r>
+              <w:rPr>
+                <w:rFonts w:ascii="Aptos Narrow" w:eastAsia="Times New Roman" w:hAnsi="Aptos Narrow" w:cs="Times New Roman"/>
+                <w:b/>
+                <w:bCs/>
+                <w:color w:val="000000"/>
+                <w:lang w:val="es-AR"/>
+              </w:rPr>
+              <w:t>Cantidad de batallas</w:t>
+            </w:r>
+          </w:p>
+        </w:tc>
+        <w:tc>
+          <w:tcPr>
+            <w:tcW w:w="1672" w:type="dxa"/>
+            <w:shd w:val="clear" w:color="000000" w:fill="FFFF00"/>
+            <w:noWrap/>
+            <w:vAlign w:val="bottom"/>
+            <w:hideMark/>
+          </w:tcPr>
+          <w:p>
+            <w:pPr>
+              <w:spacing w:line="240" w:lineRule="auto"/>
+              <w:jc w:val="center"/>
+              <w:rPr>
+                <w:rFonts w:ascii="Aptos Narrow" w:eastAsia="Times New Roman" w:hAnsi="Aptos Narrow" w:cs="Times New Roman"/>
+                <w:b/>
+                <w:bCs/>
+                <w:color w:val="000000"/>
+                <w:lang w:val="es-AR"/>
+              </w:rPr>
+            </w:pPr>
+            <w:r>
+              <w:rPr>
+                <w:rFonts w:ascii="Aptos Narrow" w:eastAsia="Times New Roman" w:hAnsi="Aptos Narrow" w:cs="Times New Roman"/>
+                <w:b/>
+                <w:bCs/>
+                <w:color w:val="000000"/>
+                <w:lang w:val="es-AR"/>
+              </w:rPr>
+              <w:t>Tiempo en segundos</w:t>
+            </w:r>
+          </w:p>
+        </w:tc>
+      </w:tr>
+      <w:tr>
+        <w:trPr>
+          <w:trHeight w:val="288"/>
+        </w:trPr>
+        <w:tc>
+          <w:tcPr>
+            <w:tcW w:w="1668" w:type="dxa"/>
+            <w:shd w:val="clear" w:color="auto" w:fill="auto"/>
+            <w:noWrap/>
+            <w:vAlign w:val="bottom"/>
+            <w:hideMark/>
+          </w:tcPr>
+          <w:p>
+            <w:pPr>
+              <w:spacing w:line="240" w:lineRule="auto"/>
+              <w:jc w:val="center"/>
+              <w:rPr>
+                <w:rFonts w:ascii="Aptos Narrow" w:eastAsia="Times New Roman" w:hAnsi="Aptos Narrow" w:cs="Times New Roman"/>
+                <w:color w:val="000000"/>
+                <w:lang w:val="es-AR"/>
+              </w:rPr>
+            </w:pPr>
+            <w:r>
+              <w:rPr>
+                <w:rFonts w:ascii="Aptos Narrow" w:eastAsia="Times New Roman" w:hAnsi="Aptos Narrow" w:cs="Times New Roman"/>
+                <w:color w:val="000000"/>
+                <w:lang w:val="es-AR"/>
+              </w:rPr>
+              <w:t>5</w:t>
+            </w:r>
           </w:p>
         </w:tc>
         <w:tc>
@@ -1209,6 +2020,486 @@
                 <w:lang w:val="es-AR"/>
               </w:rPr>
             </w:pPr>
+            <w:r>
+              <w:rPr>
+                <w:rFonts w:ascii="Aptos Narrow" w:eastAsia="Times New Roman" w:hAnsi="Aptos Narrow" w:cs="Times New Roman"/>
+                <w:color w:val="000000"/>
+                <w:lang w:val="es-AR"/>
+              </w:rPr>
+              <w:t>0.00099754333496093750</w:t>
+            </w:r>
+          </w:p>
+        </w:tc>
+      </w:tr>
+      <w:tr>
+        <w:trPr>
+          <w:trHeight w:val="288"/>
+        </w:trPr>
+        <w:tc>
+          <w:tcPr>
+            <w:tcW w:w="1668" w:type="dxa"/>
+            <w:shd w:val="clear" w:color="auto" w:fill="auto"/>
+            <w:noWrap/>
+            <w:vAlign w:val="bottom"/>
+          </w:tcPr>
+          <w:p>
+            <w:pPr>
+              <w:spacing w:line="240" w:lineRule="auto"/>
+              <w:jc w:val="center"/>
+              <w:rPr>
+                <w:rFonts w:ascii="Aptos Narrow" w:eastAsia="Times New Roman" w:hAnsi="Aptos Narrow" w:cs="Times New Roman"/>
+                <w:color w:val="BFBFBF" w:themeColor="background1" w:themeShade="BF"/>
+                <w:lang w:val="es-AR"/>
+              </w:rPr>
+            </w:pPr>
+            <w:r>
+              <w:rPr>
+                <w:rFonts w:ascii="Aptos Narrow" w:eastAsia="Times New Roman" w:hAnsi="Aptos Narrow" w:cs="Times New Roman"/>
+                <w:color w:val="BFBFBF" w:themeColor="background1" w:themeShade="BF"/>
+                <w:lang w:val="es-AR"/>
+              </w:rPr>
+              <w:t>10</w:t>
+            </w:r>
+          </w:p>
+        </w:tc>
+        <w:tc>
+          <w:tcPr>
+            <w:tcW w:w="1672" w:type="dxa"/>
+            <w:shd w:val="clear" w:color="auto" w:fill="auto"/>
+            <w:noWrap/>
+            <w:vAlign w:val="bottom"/>
+          </w:tcPr>
+          <w:p>
+            <w:pPr>
+              <w:spacing w:line="240" w:lineRule="auto"/>
+              <w:jc w:val="center"/>
+              <w:rPr>
+                <w:rFonts w:ascii="Aptos Narrow" w:eastAsia="Times New Roman" w:hAnsi="Aptos Narrow" w:cs="Times New Roman"/>
+                <w:color w:val="BFBFBF" w:themeColor="background1" w:themeShade="BF"/>
+                <w:lang w:val="es-AR"/>
+              </w:rPr>
+            </w:pPr>
+            <w:r>
+              <w:rPr>
+                <w:rFonts w:ascii="Aptos Narrow" w:eastAsia="Times New Roman" w:hAnsi="Aptos Narrow" w:cs="Times New Roman"/>
+                <w:color w:val="BFBFBF" w:themeColor="background1" w:themeShade="BF"/>
+                <w:lang w:val="es-AR"/>
+              </w:rPr>
+              <w:t>0.00000000000000000000</w:t>
+            </w:r>
+          </w:p>
+        </w:tc>
+      </w:tr>
+      <w:tr>
+        <w:trPr>
+          <w:trHeight w:val="288"/>
+        </w:trPr>
+        <w:tc>
+          <w:tcPr>
+            <w:tcW w:w="1668" w:type="dxa"/>
+            <w:shd w:val="clear" w:color="auto" w:fill="auto"/>
+            <w:noWrap/>
+            <w:vAlign w:val="bottom"/>
+          </w:tcPr>
+          <w:p>
+            <w:pPr>
+              <w:spacing w:line="240" w:lineRule="auto"/>
+              <w:jc w:val="center"/>
+              <w:rPr>
+                <w:rFonts w:ascii="Aptos Narrow" w:eastAsia="Times New Roman" w:hAnsi="Aptos Narrow" w:cs="Times New Roman"/>
+                <w:color w:val="000000"/>
+                <w:lang w:val="es-AR"/>
+              </w:rPr>
+            </w:pPr>
+            <w:r>
+              <w:rPr>
+                <w:rFonts w:ascii="Aptos Narrow" w:eastAsia="Times New Roman" w:hAnsi="Aptos Narrow" w:cs="Times New Roman"/>
+                <w:color w:val="000000"/>
+                <w:lang w:val="es-AR"/>
+              </w:rPr>
+              <w:t>20</w:t>
+            </w:r>
+          </w:p>
+        </w:tc>
+        <w:tc>
+          <w:tcPr>
+            <w:tcW w:w="1672" w:type="dxa"/>
+            <w:shd w:val="clear" w:color="auto" w:fill="auto"/>
+            <w:noWrap/>
+            <w:vAlign w:val="bottom"/>
+          </w:tcPr>
+          <w:p>
+            <w:pPr>
+              <w:spacing w:line="240" w:lineRule="auto"/>
+              <w:jc w:val="center"/>
+              <w:rPr>
+                <w:rFonts w:ascii="Aptos Narrow" w:eastAsia="Times New Roman" w:hAnsi="Aptos Narrow" w:cs="Times New Roman"/>
+                <w:color w:val="000000"/>
+                <w:lang w:val="es-AR"/>
+              </w:rPr>
+            </w:pPr>
+            <w:r>
+              <w:rPr>
+                <w:rFonts w:ascii="Aptos Narrow" w:eastAsia="Times New Roman" w:hAnsi="Aptos Narrow" w:cs="Times New Roman"/>
+                <w:color w:val="000000"/>
+                <w:lang w:val="es-AR"/>
+              </w:rPr>
+              <w:t>0.00099873542785644531</w:t>
+            </w:r>
+          </w:p>
+        </w:tc>
+      </w:tr>
+      <w:tr>
+        <w:trPr>
+          <w:trHeight w:val="288"/>
+        </w:trPr>
+        <w:tc>
+          <w:tcPr>
+            <w:tcW w:w="1668" w:type="dxa"/>
+            <w:shd w:val="clear" w:color="auto" w:fill="auto"/>
+            <w:noWrap/>
+            <w:vAlign w:val="bottom"/>
+          </w:tcPr>
+          <w:p>
+            <w:pPr>
+              <w:spacing w:line="240" w:lineRule="auto"/>
+              <w:jc w:val="center"/>
+              <w:rPr>
+                <w:rFonts w:ascii="Aptos Narrow" w:eastAsia="Times New Roman" w:hAnsi="Aptos Narrow" w:cs="Times New Roman"/>
+                <w:color w:val="000000"/>
+                <w:lang w:val="es-AR"/>
+              </w:rPr>
+            </w:pPr>
+            <w:r>
+              <w:rPr>
+                <w:rFonts w:ascii="Aptos Narrow" w:eastAsia="Times New Roman" w:hAnsi="Aptos Narrow" w:cs="Times New Roman"/>
+                <w:color w:val="000000"/>
+                <w:lang w:val="es-AR"/>
+              </w:rPr>
+              <w:t>50</w:t>
+            </w:r>
+          </w:p>
+        </w:tc>
+        <w:tc>
+          <w:tcPr>
+            <w:tcW w:w="1672" w:type="dxa"/>
+            <w:shd w:val="clear" w:color="auto" w:fill="auto"/>
+            <w:noWrap/>
+            <w:vAlign w:val="bottom"/>
+          </w:tcPr>
+          <w:p>
+            <w:pPr>
+              <w:spacing w:line="240" w:lineRule="auto"/>
+              <w:jc w:val="center"/>
+              <w:rPr>
+                <w:rFonts w:ascii="Aptos Narrow" w:eastAsia="Times New Roman" w:hAnsi="Aptos Narrow" w:cs="Times New Roman"/>
+                <w:color w:val="000000"/>
+                <w:lang w:val="es-AR"/>
+              </w:rPr>
+            </w:pPr>
+            <w:r>
+              <w:rPr>
+                <w:rFonts w:ascii="Aptos Narrow" w:eastAsia="Times New Roman" w:hAnsi="Aptos Narrow" w:cs="Times New Roman"/>
+                <w:color w:val="000000"/>
+                <w:lang w:val="es-AR"/>
+              </w:rPr>
+              <w:t>0.00100183486938476562</w:t>
+            </w:r>
+          </w:p>
+        </w:tc>
+      </w:tr>
+      <w:tr>
+        <w:trPr>
+          <w:trHeight w:val="288"/>
+        </w:trPr>
+        <w:tc>
+          <w:tcPr>
+            <w:tcW w:w="1668" w:type="dxa"/>
+            <w:shd w:val="clear" w:color="auto" w:fill="auto"/>
+            <w:noWrap/>
+            <w:vAlign w:val="bottom"/>
+          </w:tcPr>
+          <w:p>
+            <w:pPr>
+              <w:spacing w:line="240" w:lineRule="auto"/>
+              <w:jc w:val="center"/>
+              <w:rPr>
+                <w:rFonts w:ascii="Aptos Narrow" w:eastAsia="Times New Roman" w:hAnsi="Aptos Narrow" w:cs="Times New Roman"/>
+                <w:color w:val="000000"/>
+                <w:lang w:val="es-AR"/>
+              </w:rPr>
+            </w:pPr>
+            <w:r>
+              <w:rPr>
+                <w:rFonts w:ascii="Aptos Narrow" w:eastAsia="Times New Roman" w:hAnsi="Aptos Narrow" w:cs="Times New Roman"/>
+                <w:color w:val="000000"/>
+                <w:lang w:val="es-AR"/>
+              </w:rPr>
+              <w:t>100</w:t>
+            </w:r>
+          </w:p>
+        </w:tc>
+        <w:tc>
+          <w:tcPr>
+            <w:tcW w:w="1672" w:type="dxa"/>
+            <w:shd w:val="clear" w:color="auto" w:fill="auto"/>
+            <w:noWrap/>
+            <w:vAlign w:val="bottom"/>
+          </w:tcPr>
+          <w:p>
+            <w:pPr>
+              <w:spacing w:line="240" w:lineRule="auto"/>
+              <w:jc w:val="center"/>
+              <w:rPr>
+                <w:rFonts w:ascii="Aptos Narrow" w:eastAsia="Times New Roman" w:hAnsi="Aptos Narrow" w:cs="Times New Roman"/>
+                <w:color w:val="000000"/>
+                <w:lang w:val="es-AR"/>
+              </w:rPr>
+            </w:pPr>
+            <w:r>
+              <w:rPr>
+                <w:rFonts w:ascii="Aptos Narrow" w:eastAsia="Times New Roman" w:hAnsi="Aptos Narrow" w:cs="Times New Roman"/>
+                <w:color w:val="000000"/>
+                <w:lang w:val="es-AR"/>
+              </w:rPr>
+              <w:t>0.00507354736328125000</w:t>
+            </w:r>
+          </w:p>
+        </w:tc>
+      </w:tr>
+      <w:tr>
+        <w:trPr>
+          <w:trHeight w:val="288"/>
+        </w:trPr>
+        <w:tc>
+          <w:tcPr>
+            <w:tcW w:w="1668" w:type="dxa"/>
+            <w:shd w:val="clear" w:color="auto" w:fill="auto"/>
+            <w:noWrap/>
+            <w:vAlign w:val="bottom"/>
+          </w:tcPr>
+          <w:p>
+            <w:pPr>
+              <w:spacing w:line="240" w:lineRule="auto"/>
+              <w:jc w:val="center"/>
+              <w:rPr>
+                <w:rFonts w:ascii="Aptos Narrow" w:eastAsia="Times New Roman" w:hAnsi="Aptos Narrow" w:cs="Times New Roman"/>
+                <w:color w:val="000000"/>
+                <w:lang w:val="es-AR"/>
+              </w:rPr>
+            </w:pPr>
+            <w:r>
+              <w:rPr>
+                <w:rFonts w:ascii="Aptos Narrow" w:eastAsia="Times New Roman" w:hAnsi="Aptos Narrow" w:cs="Times New Roman"/>
+                <w:color w:val="000000"/>
+                <w:lang w:val="es-AR"/>
+              </w:rPr>
+              <w:t>200</w:t>
+            </w:r>
+          </w:p>
+        </w:tc>
+        <w:tc>
+          <w:tcPr>
+            <w:tcW w:w="1672" w:type="dxa"/>
+            <w:shd w:val="clear" w:color="auto" w:fill="auto"/>
+            <w:noWrap/>
+            <w:vAlign w:val="bottom"/>
+          </w:tcPr>
+          <w:p>
+            <w:pPr>
+              <w:spacing w:line="240" w:lineRule="auto"/>
+              <w:jc w:val="center"/>
+              <w:rPr>
+                <w:rFonts w:ascii="Aptos Narrow" w:eastAsia="Times New Roman" w:hAnsi="Aptos Narrow" w:cs="Times New Roman"/>
+                <w:color w:val="000000"/>
+                <w:lang w:val="es-AR"/>
+              </w:rPr>
+            </w:pPr>
+            <w:r>
+              <w:rPr>
+                <w:rFonts w:ascii="Aptos Narrow" w:eastAsia="Times New Roman" w:hAnsi="Aptos Narrow" w:cs="Times New Roman"/>
+                <w:color w:val="000000"/>
+                <w:lang w:val="es-AR"/>
+              </w:rPr>
+              <w:t>0.01508188247680664062</w:t>
+            </w:r>
+          </w:p>
+        </w:tc>
+      </w:tr>
+      <w:tr>
+        <w:trPr>
+          <w:trHeight w:val="288"/>
+        </w:trPr>
+        <w:tc>
+          <w:tcPr>
+            <w:tcW w:w="1668" w:type="dxa"/>
+            <w:shd w:val="clear" w:color="auto" w:fill="auto"/>
+            <w:noWrap/>
+            <w:vAlign w:val="bottom"/>
+          </w:tcPr>
+          <w:p>
+            <w:pPr>
+              <w:spacing w:line="240" w:lineRule="auto"/>
+              <w:jc w:val="center"/>
+              <w:rPr>
+                <w:rFonts w:ascii="Aptos Narrow" w:eastAsia="Times New Roman" w:hAnsi="Aptos Narrow" w:cs="Times New Roman"/>
+                <w:color w:val="000000"/>
+                <w:lang w:val="es-AR"/>
+              </w:rPr>
+            </w:pPr>
+            <w:r>
+              <w:rPr>
+                <w:rFonts w:ascii="Aptos Narrow" w:eastAsia="Times New Roman" w:hAnsi="Aptos Narrow" w:cs="Times New Roman"/>
+                <w:color w:val="000000"/>
+                <w:lang w:val="es-AR"/>
+              </w:rPr>
+              <w:t>500</w:t>
+            </w:r>
+          </w:p>
+        </w:tc>
+        <w:tc>
+          <w:tcPr>
+            <w:tcW w:w="1672" w:type="dxa"/>
+            <w:shd w:val="clear" w:color="auto" w:fill="auto"/>
+            <w:noWrap/>
+            <w:vAlign w:val="bottom"/>
+          </w:tcPr>
+          <w:p>
+            <w:pPr>
+              <w:spacing w:line="240" w:lineRule="auto"/>
+              <w:jc w:val="center"/>
+              <w:rPr>
+                <w:rFonts w:ascii="Aptos Narrow" w:eastAsia="Times New Roman" w:hAnsi="Aptos Narrow" w:cs="Times New Roman"/>
+                <w:color w:val="000000"/>
+                <w:lang w:val="es-AR"/>
+              </w:rPr>
+            </w:pPr>
+            <w:r>
+              <w:rPr>
+                <w:rFonts w:ascii="Aptos Narrow" w:eastAsia="Times New Roman" w:hAnsi="Aptos Narrow" w:cs="Times New Roman"/>
+                <w:color w:val="000000"/>
+                <w:lang w:val="es-AR"/>
+              </w:rPr>
+              <w:t>0.08023452758789062500</w:t>
+            </w:r>
+          </w:p>
+        </w:tc>
+      </w:tr>
+      <w:tr>
+        <w:trPr>
+          <w:trHeight w:val="288"/>
+        </w:trPr>
+        <w:tc>
+          <w:tcPr>
+            <w:tcW w:w="1668" w:type="dxa"/>
+            <w:shd w:val="clear" w:color="auto" w:fill="auto"/>
+            <w:noWrap/>
+            <w:vAlign w:val="bottom"/>
+          </w:tcPr>
+          <w:p>
+            <w:pPr>
+              <w:spacing w:line="240" w:lineRule="auto"/>
+              <w:jc w:val="center"/>
+              <w:rPr>
+                <w:rFonts w:ascii="Aptos Narrow" w:eastAsia="Times New Roman" w:hAnsi="Aptos Narrow" w:cs="Times New Roman"/>
+                <w:color w:val="000000"/>
+                <w:lang w:val="es-AR"/>
+              </w:rPr>
+            </w:pPr>
+            <w:r>
+              <w:rPr>
+                <w:rFonts w:ascii="Aptos Narrow" w:eastAsia="Times New Roman" w:hAnsi="Aptos Narrow" w:cs="Times New Roman"/>
+                <w:color w:val="000000"/>
+                <w:lang w:val="es-AR"/>
+              </w:rPr>
+              <w:t>1000</w:t>
+            </w:r>
+          </w:p>
+        </w:tc>
+        <w:tc>
+          <w:tcPr>
+            <w:tcW w:w="1672" w:type="dxa"/>
+            <w:shd w:val="clear" w:color="auto" w:fill="auto"/>
+            <w:noWrap/>
+            <w:vAlign w:val="bottom"/>
+          </w:tcPr>
+          <w:p>
+            <w:pPr>
+              <w:spacing w:line="240" w:lineRule="auto"/>
+              <w:jc w:val="center"/>
+              <w:rPr>
+                <w:rFonts w:ascii="Aptos Narrow" w:eastAsia="Times New Roman" w:hAnsi="Aptos Narrow" w:cs="Times New Roman"/>
+                <w:color w:val="000000"/>
+                <w:lang w:val="es-AR"/>
+              </w:rPr>
+            </w:pPr>
+            <w:r>
+              <w:rPr>
+                <w:rFonts w:ascii="Aptos Narrow" w:eastAsia="Times New Roman" w:hAnsi="Aptos Narrow" w:cs="Times New Roman"/>
+                <w:color w:val="000000"/>
+                <w:lang w:val="es-AR"/>
+              </w:rPr>
+              <w:t>0.24034714698791503906</w:t>
+            </w:r>
+          </w:p>
+        </w:tc>
+      </w:tr>
+      <w:tr>
+        <w:trPr>
+          <w:trHeight w:val="288"/>
+        </w:trPr>
+        <w:tc>
+          <w:tcPr>
+            <w:tcW w:w="1668" w:type="dxa"/>
+            <w:shd w:val="clear" w:color="auto" w:fill="C2D69B" w:themeFill="accent3" w:themeFillTint="99"/>
+            <w:noWrap/>
+            <w:vAlign w:val="bottom"/>
+          </w:tcPr>
+          <w:p>
+            <w:pPr>
+              <w:spacing w:line="240" w:lineRule="auto"/>
+              <w:jc w:val="center"/>
+              <w:rPr>
+                <w:rFonts w:ascii="Aptos Narrow" w:eastAsia="Times New Roman" w:hAnsi="Aptos Narrow" w:cs="Times New Roman"/>
+                <w:color w:val="000000"/>
+                <w:lang w:val="es-AR"/>
+              </w:rPr>
+            </w:pPr>
+            <w:r>
+              <w:rPr>
+                <w:rFonts w:ascii="Aptos Narrow" w:eastAsia="Times New Roman" w:hAnsi="Aptos Narrow" w:cs="Times New Roman"/>
+                <w:color w:val="000000"/>
+                <w:lang w:val="es-AR"/>
+              </w:rPr>
+              <w:t>5000</w:t>
+            </w:r>
+          </w:p>
+        </w:tc>
+        <w:tc>
+          <w:tcPr>
+            <w:tcW w:w="1672" w:type="dxa"/>
+            <w:shd w:val="clear" w:color="auto" w:fill="C2D69B" w:themeFill="accent3" w:themeFillTint="99"/>
+            <w:noWrap/>
+            <w:vAlign w:val="bottom"/>
+          </w:tcPr>
+          <w:p>
+            <w:pPr>
+              <w:spacing w:line="240" w:lineRule="auto"/>
+              <w:jc w:val="center"/>
+              <w:rPr>
+                <w:rFonts w:ascii="Aptos Narrow" w:eastAsia="Times New Roman" w:hAnsi="Aptos Narrow" w:cs="Times New Roman"/>
+                <w:color w:val="000000"/>
+                <w:lang w:val="es-AR"/>
+              </w:rPr>
+            </w:pPr>
+            <w:r>
+              <w:rPr>
+                <w:rFonts w:ascii="Aptos Narrow" w:eastAsia="Times New Roman" w:hAnsi="Aptos Narrow" w:cs="Times New Roman"/>
+                <w:color w:val="000000"/>
+                <w:lang w:val="es-AR"/>
+              </w:rPr>
+              <w:t>6.27057290077209472656</w:t>
+            </w:r>
           </w:p>
         </w:tc>
       </w:tr>

</xml_diff>